<commit_message>
Titul & screenshots added
</commit_message>
<xml_diff>
--- a/Лабораторная работа 3/lab3.docx
+++ b/Лабораторная работа 3/lab3.docx
@@ -671,9 +671,6 @@
     <w:p>
       <w:pPr>
         <w:ind w:firstLine="284"/>
-        <w:rPr>
-          <w:lang w:val="en-US"/>
-        </w:rPr>
       </w:pPr>
       <w:r>
         <w:rPr>
@@ -708,9 +705,6 @@
     <w:p>
       <w:pPr>
         <w:ind w:firstLine="284"/>
-        <w:rPr>
-          <w:lang w:val="en-US"/>
-        </w:rPr>
       </w:pPr>
       <w:r>
         <w:rPr>
@@ -723,7 +717,6 @@
         <w:rPr>
           <w:b/>
           <w:bCs/>
-          <w:lang w:val="en-US"/>
         </w:rPr>
         <w:t xml:space="preserve"> </w:t>
       </w:r>
@@ -742,9 +735,6 @@
         <w:t>ы</w:t>
       </w:r>
       <w:r>
-        <w:rPr>
-          <w:lang w:val="en-US"/>
-        </w:rPr>
         <w:t>: «</w:t>
       </w:r>
       <w:r>
@@ -754,9 +744,6 @@
         <w:t>data</w:t>
       </w:r>
       <w:r>
-        <w:rPr>
-          <w:lang w:val="en-US"/>
-        </w:rPr>
         <w:t>.</w:t>
       </w:r>
       <w:r>
@@ -766,15 +753,9 @@
         <w:t>csv</w:t>
       </w:r>
       <w:r>
-        <w:rPr>
-          <w:lang w:val="en-US"/>
-        </w:rPr>
         <w:t>»</w:t>
       </w:r>
       <w:r>
-        <w:rPr>
-          <w:lang w:val="en-US"/>
-        </w:rPr>
         <w:t>, «</w:t>
       </w:r>
       <w:r>
@@ -784,9 +765,6 @@
         <w:t>dump</w:t>
       </w:r>
       <w:r>
-        <w:rPr>
-          <w:lang w:val="en-US"/>
-        </w:rPr>
         <w:t>.</w:t>
       </w:r>
       <w:r>
@@ -796,15 +774,9 @@
         <w:t>csv</w:t>
       </w:r>
       <w:r>
-        <w:rPr>
-          <w:lang w:val="en-US"/>
-        </w:rPr>
         <w:t>»</w:t>
       </w:r>
       <w:r>
-        <w:rPr>
-          <w:lang w:val="en-US"/>
-        </w:rPr>
         <w:t>.</w:t>
       </w:r>
     </w:p>
@@ -1227,25 +1199,47 @@
       </w:r>
     </w:p>
     <w:p>
-      <w:pPr>
-        <w:rPr>
-          <w:lang w:val="en-US"/>
-        </w:rPr>
-      </w:pPr>
-      <w:r>
-        <w:rPr>
-          <w:lang w:val="en-US"/>
-        </w:rPr>
-        <w:t>#!/usr/bin/env python3</w:t>
-      </w:r>
-    </w:p>
-    <w:p>
-      <w:pPr>
-        <w:rPr>
-          <w:lang w:val="en-US"/>
-        </w:rPr>
-      </w:pPr>
-    </w:p>
+      <w:r>
+        <w:t>#!/</w:t>
+      </w:r>
+      <w:r>
+        <w:rPr>
+          <w:lang w:val="en-US"/>
+        </w:rPr>
+        <w:t>usr</w:t>
+      </w:r>
+      <w:r>
+        <w:t>/</w:t>
+      </w:r>
+      <w:r>
+        <w:rPr>
+          <w:lang w:val="en-US"/>
+        </w:rPr>
+        <w:t>bin</w:t>
+      </w:r>
+      <w:r>
+        <w:t>/</w:t>
+      </w:r>
+      <w:r>
+        <w:rPr>
+          <w:lang w:val="en-US"/>
+        </w:rPr>
+        <w:t>env</w:t>
+      </w:r>
+      <w:r>
+        <w:t xml:space="preserve"> </w:t>
+      </w:r>
+      <w:r>
+        <w:rPr>
+          <w:lang w:val="en-US"/>
+        </w:rPr>
+        <w:t>python</w:t>
+      </w:r>
+      <w:r>
+        <w:t>3</w:t>
+      </w:r>
+    </w:p>
+    <w:p/>
     <w:p>
       <w:pPr>
         <w:rPr>
@@ -3740,7 +3734,140 @@
         <w:t>:</w:t>
       </w:r>
     </w:p>
-    <w:p/>
+    <w:p>
+      <w:r>
+        <w:rPr>
+          <w:noProof/>
+        </w:rPr>
+        <w:drawing>
+          <wp:inline distT="0" distB="0" distL="0" distR="0" wp14:anchorId="682D20AF" wp14:editId="1551A436">
+            <wp:extent cx="5783580" cy="693420"/>
+            <wp:effectExtent l="0" t="0" r="7620" b="0"/>
+            <wp:docPr id="1" name="Рисунок 1"/>
+            <wp:cNvGraphicFramePr>
+              <a:graphicFrameLocks xmlns:a="http://schemas.openxmlformats.org/drawingml/2006/main" noChangeAspect="1"/>
+            </wp:cNvGraphicFramePr>
+            <a:graphic xmlns:a="http://schemas.openxmlformats.org/drawingml/2006/main">
+              <a:graphicData uri="http://schemas.openxmlformats.org/drawingml/2006/picture">
+                <pic:pic xmlns:pic="http://schemas.openxmlformats.org/drawingml/2006/picture">
+                  <pic:nvPicPr>
+                    <pic:cNvPr id="0" name="Picture 1"/>
+                    <pic:cNvPicPr>
+                      <a:picLocks noChangeAspect="1" noChangeArrowheads="1"/>
+                    </pic:cNvPicPr>
+                  </pic:nvPicPr>
+                  <pic:blipFill>
+                    <a:blip r:embed="rId4">
+                      <a:extLst>
+                        <a:ext uri="{28A0092B-C50C-407E-A947-70E740481C1C}">
+                          <a14:useLocalDpi xmlns:a14="http://schemas.microsoft.com/office/drawing/2010/main" val="0"/>
+                        </a:ext>
+                      </a:extLst>
+                    </a:blip>
+                    <a:srcRect/>
+                    <a:stretch>
+                      <a:fillRect/>
+                    </a:stretch>
+                  </pic:blipFill>
+                  <pic:spPr bwMode="auto">
+                    <a:xfrm>
+                      <a:off x="0" y="0"/>
+                      <a:ext cx="5783580" cy="693420"/>
+                    </a:xfrm>
+                    <a:prstGeom prst="rect">
+                      <a:avLst/>
+                    </a:prstGeom>
+                    <a:noFill/>
+                    <a:ln>
+                      <a:noFill/>
+                    </a:ln>
+                  </pic:spPr>
+                </pic:pic>
+              </a:graphicData>
+            </a:graphic>
+          </wp:inline>
+        </w:drawing>
+      </w:r>
+    </w:p>
+    <w:p>
+      <w:pPr>
+        <w:rPr>
+          <w:lang w:val="en-US"/>
+        </w:rPr>
+      </w:pPr>
+      <w:r>
+        <w:t>Получившийся счет</w:t>
+      </w:r>
+      <w:r>
+        <w:rPr>
+          <w:lang w:val="en-US"/>
+        </w:rPr>
+        <w:t>:</w:t>
+      </w:r>
+    </w:p>
+    <w:p>
+      <w:pPr>
+        <w:rPr>
+          <w:lang w:val="en-US"/>
+        </w:rPr>
+      </w:pPr>
+      <w:r>
+        <w:rPr>
+          <w:noProof/>
+          <w:lang w:val="en-US"/>
+        </w:rPr>
+        <w:drawing>
+          <wp:inline distT="0" distB="0" distL="0" distR="0" wp14:anchorId="7C249029" wp14:editId="2FE9BE79">
+            <wp:extent cx="4495800" cy="4648200"/>
+            <wp:effectExtent l="0" t="0" r="0" b="0"/>
+            <wp:docPr id="2" name="Рисунок 2"/>
+            <wp:cNvGraphicFramePr>
+              <a:graphicFrameLocks xmlns:a="http://schemas.openxmlformats.org/drawingml/2006/main" noChangeAspect="1"/>
+            </wp:cNvGraphicFramePr>
+            <a:graphic xmlns:a="http://schemas.openxmlformats.org/drawingml/2006/main">
+              <a:graphicData uri="http://schemas.openxmlformats.org/drawingml/2006/picture">
+                <pic:pic xmlns:pic="http://schemas.openxmlformats.org/drawingml/2006/picture">
+                  <pic:nvPicPr>
+                    <pic:cNvPr id="0" name="Picture 2"/>
+                    <pic:cNvPicPr>
+                      <a:picLocks noChangeAspect="1" noChangeArrowheads="1"/>
+                    </pic:cNvPicPr>
+                  </pic:nvPicPr>
+                  <pic:blipFill>
+                    <a:blip r:embed="rId5">
+                      <a:extLst>
+                        <a:ext uri="{28A0092B-C50C-407E-A947-70E740481C1C}">
+                          <a14:useLocalDpi xmlns:a14="http://schemas.microsoft.com/office/drawing/2010/main" val="0"/>
+                        </a:ext>
+                      </a:extLst>
+                    </a:blip>
+                    <a:srcRect/>
+                    <a:stretch>
+                      <a:fillRect/>
+                    </a:stretch>
+                  </pic:blipFill>
+                  <pic:spPr bwMode="auto">
+                    <a:xfrm>
+                      <a:off x="0" y="0"/>
+                      <a:ext cx="4495800" cy="4648200"/>
+                    </a:xfrm>
+                    <a:prstGeom prst="rect">
+                      <a:avLst/>
+                    </a:prstGeom>
+                    <a:noFill/>
+                    <a:ln>
+                      <a:noFill/>
+                    </a:ln>
+                  </pic:spPr>
+                </pic:pic>
+              </a:graphicData>
+            </a:graphic>
+          </wp:inline>
+        </w:drawing>
+      </w:r>
+      <w:bookmarkStart w:id="0" w:name="_GoBack"/>
+      <w:bookmarkEnd w:id="0"/>
+    </w:p>
     <w:p>
       <w:pPr>
         <w:ind w:firstLine="284"/>
@@ -3750,6 +3877,7 @@
           <w:b/>
           <w:bCs/>
         </w:rPr>
+        <w:lastRenderedPageBreak/>
         <w:t>Вывод</w:t>
       </w:r>
       <w:r>
@@ -3758,8 +3886,6 @@
       <w:r>
         <w:t>сформировать счет на основе записей о звонках, смс сообщениях и интернет трафике абонента.</w:t>
       </w:r>
-      <w:bookmarkStart w:id="0" w:name="_GoBack"/>
-      <w:bookmarkEnd w:id="0"/>
     </w:p>
     <w:p/>
     <w:p/>

</xml_diff>